<commit_message>
refine user guide to indicate the war can be executed directly without web server installed
</commit_message>
<xml_diff>
--- a/doc/user guide.docx
+++ b/doc/user guide.docx
@@ -113,37 +113,19 @@
           <w:i/>
         </w:rPr>
       </w:pPr>
-      <w:proofErr w:type="spellStart"/>
-      <w:proofErr w:type="gramStart"/>
       <w:r>
         <w:rPr>
           <w:i/>
         </w:rPr>
-        <w:t>mvn</w:t>
-      </w:r>
-      <w:proofErr w:type="spellEnd"/>
-      <w:proofErr w:type="gramEnd"/>
-      <w:r>
-        <w:rPr>
-          <w:i/>
-        </w:rPr>
-        <w:t xml:space="preserve"> package</w:t>
-      </w:r>
-    </w:p>
-    <w:p>
-      <w:proofErr w:type="gramStart"/>
-      <w:r>
-        <w:rPr>
-          <w:rFonts w:hint="eastAsia"/>
-        </w:rPr>
-        <w:t>the</w:t>
-      </w:r>
-      <w:proofErr w:type="gramEnd"/>
-      <w:r>
-        <w:rPr>
-          <w:rFonts w:hint="eastAsia"/>
-        </w:rPr>
-        <w:t xml:space="preserve"> following is a snapshot for reference</w:t>
+        <w:t>mvn package</w:t>
+      </w:r>
+    </w:p>
+    <w:p>
+      <w:r>
+        <w:rPr>
+          <w:rFonts w:hint="eastAsia"/>
+        </w:rPr>
+        <w:t>the following is a snapshot for reference</w:t>
       </w:r>
     </w:p>
     <w:p>
@@ -325,17 +307,74 @@
       </w:r>
     </w:p>
     <w:p>
-      <w:r>
-        <w:rPr>
-          <w:rFonts w:hint="eastAsia"/>
-        </w:rPr>
-        <w:t xml:space="preserve">Tomcat is required </w:t>
-      </w:r>
-      <w:r>
-        <w:rPr>
-          <w:rFonts w:hint="eastAsia"/>
-        </w:rPr>
-        <w:t xml:space="preserve">to run this application </w:t>
+      <w:pPr>
+        <w:rPr>
+          <w:rFonts w:hint="eastAsia"/>
+        </w:rPr>
+      </w:pPr>
+      <w:r>
+        <w:rPr>
+          <w:rFonts w:hint="eastAsia"/>
+        </w:rPr>
+        <w:t>It can be run directly since it</w:t>
+      </w:r>
+      <w:r>
+        <w:t>’</w:t>
+      </w:r>
+      <w:r>
+        <w:rPr>
+          <w:rFonts w:hint="eastAsia"/>
+        </w:rPr>
+        <w:t>s a war with e</w:t>
+      </w:r>
+      <w:r>
+        <w:t xml:space="preserve">mbedded </w:t>
+      </w:r>
+      <w:r>
+        <w:rPr>
+          <w:rFonts w:hint="eastAsia"/>
+        </w:rPr>
+        <w:t>w</w:t>
+      </w:r>
+      <w:r>
+        <w:t xml:space="preserve">eb </w:t>
+      </w:r>
+      <w:r>
+        <w:rPr>
+          <w:rFonts w:hint="eastAsia"/>
+        </w:rPr>
+        <w:t>s</w:t>
+      </w:r>
+      <w:r>
+        <w:t>erver</w:t>
+      </w:r>
+      <w:r>
+        <w:rPr>
+          <w:rFonts w:hint="eastAsia"/>
+        </w:rPr>
+        <w:t xml:space="preserve">. Or it can be </w:t>
+      </w:r>
+      <w:r>
+        <w:t>deployed</w:t>
+      </w:r>
+      <w:r>
+        <w:rPr>
+          <w:rFonts w:hint="eastAsia"/>
+        </w:rPr>
+        <w:t xml:space="preserve"> on Tomcat.</w:t>
+      </w:r>
+    </w:p>
+    <w:p>
+      <w:pPr>
+        <w:rPr>
+          <w:rFonts w:hint="eastAsia"/>
+        </w:rPr>
+      </w:pPr>
+      <w:r>
+        <w:rPr>
+          <w:rFonts w:hint="eastAsia"/>
+        </w:rPr>
+        <w:t xml:space="preserve">In latter case, Tomcat is required </w:t>
       </w:r>
       <w:r>
         <w:rPr>
@@ -352,8 +391,22 @@
         </w:rPr>
         <w:t>Tomcat 7.0.59)</w:t>
       </w:r>
-    </w:p>
-    <w:p/>
+      <w:r>
+        <w:rPr>
+          <w:rFonts w:hint="eastAsia"/>
+        </w:rPr>
+        <w:t>. Otherwise, only JDK is required.</w:t>
+      </w:r>
+      <w:bookmarkStart w:id="0" w:name="_GoBack"/>
+      <w:bookmarkEnd w:id="0"/>
+    </w:p>
+    <w:p>
+      <w:pPr>
+        <w:rPr>
+          <w:rFonts w:hint="eastAsia"/>
+        </w:rPr>
+      </w:pPr>
+    </w:p>
     <w:p>
       <w:pPr>
         <w:pStyle w:val="ListParagraph"/>
@@ -362,18 +415,155 @@
           <w:numId w:val="3"/>
         </w:numPr>
         <w:ind w:firstLineChars="0"/>
-      </w:pPr>
-      <w:r>
-        <w:rPr>
-          <w:rFonts w:hint="eastAsia"/>
-        </w:rPr>
-        <w:t>Steps</w:t>
-      </w:r>
-      <w:r>
-        <w:rPr>
-          <w:rFonts w:hint="eastAsia"/>
-        </w:rPr>
-        <w:t xml:space="preserve"> (windows)</w:t>
+        <w:rPr>
+          <w:rFonts w:hint="eastAsia"/>
+        </w:rPr>
+      </w:pPr>
+      <w:r>
+        <w:rPr>
+          <w:rFonts w:hint="eastAsia"/>
+        </w:rPr>
+        <w:t xml:space="preserve">Steps </w:t>
+      </w:r>
+      <w:r>
+        <w:rPr>
+          <w:rFonts w:hint="eastAsia"/>
+        </w:rPr>
+        <w:t>(Windows)</w:t>
+      </w:r>
+    </w:p>
+    <w:p>
+      <w:pPr>
+        <w:rPr>
+          <w:rFonts w:hint="eastAsia"/>
+        </w:rPr>
+      </w:pPr>
+      <w:r>
+        <w:t>R</w:t>
+      </w:r>
+      <w:r>
+        <w:rPr>
+          <w:rFonts w:hint="eastAsia"/>
+        </w:rPr>
+        <w:t>un it directly</w:t>
+      </w:r>
+    </w:p>
+    <w:p>
+      <w:pPr>
+        <w:pStyle w:val="ListParagraph"/>
+        <w:numPr>
+          <w:ilvl w:val="0"/>
+          <w:numId w:val="6"/>
+        </w:numPr>
+        <w:ind w:firstLineChars="0"/>
+        <w:rPr>
+          <w:rFonts w:hint="eastAsia"/>
+        </w:rPr>
+      </w:pPr>
+      <w:r>
+        <w:rPr>
+          <w:rFonts w:hint="eastAsia"/>
+        </w:rPr>
+        <w:t>Download</w:t>
+      </w:r>
+      <w:r>
+        <w:t xml:space="preserve"> </w:t>
+      </w:r>
+      <w:r>
+        <w:t>weather-0.0.1-SNAPSHOT.war</w:t>
+      </w:r>
+    </w:p>
+    <w:p>
+      <w:pPr>
+        <w:pStyle w:val="ListParagraph"/>
+        <w:numPr>
+          <w:ilvl w:val="0"/>
+          <w:numId w:val="6"/>
+        </w:numPr>
+        <w:ind w:firstLineChars="0"/>
+        <w:rPr>
+          <w:rFonts w:hint="eastAsia"/>
+        </w:rPr>
+      </w:pPr>
+      <w:r>
+        <w:rPr>
+          <w:rFonts w:hint="eastAsia"/>
+        </w:rPr>
+        <w:t>O</w:t>
+      </w:r>
+      <w:r>
+        <w:t xml:space="preserve">pen </w:t>
+      </w:r>
+      <w:r>
+        <w:rPr>
+          <w:rFonts w:hint="eastAsia"/>
+        </w:rPr>
+        <w:t>a command window and execute the following command</w:t>
+      </w:r>
+    </w:p>
+    <w:p>
+      <w:pPr>
+        <w:rPr>
+          <w:rFonts w:hint="eastAsia"/>
+        </w:rPr>
+      </w:pPr>
+      <w:r>
+        <w:rPr>
+          <w:rFonts w:hint="eastAsia"/>
+        </w:rPr>
+        <w:tab/>
+      </w:r>
+      <w:r>
+        <w:rPr>
+          <w:rFonts w:hint="eastAsia"/>
+        </w:rPr>
+        <w:tab/>
+        <w:t xml:space="preserve">java jar </w:t>
+      </w:r>
+      <w:r>
+        <w:t>weather-0.0.1-SNAPSHOT.war</w:t>
+      </w:r>
+    </w:p>
+    <w:p>
+      <w:pPr>
+        <w:pStyle w:val="ListParagraph"/>
+        <w:numPr>
+          <w:ilvl w:val="0"/>
+          <w:numId w:val="6"/>
+        </w:numPr>
+        <w:ind w:firstLineChars="0"/>
+        <w:rPr>
+          <w:rFonts w:hint="eastAsia"/>
+        </w:rPr>
+      </w:pPr>
+      <w:r>
+        <w:t xml:space="preserve">Visit </w:t>
+      </w:r>
+      <w:hyperlink r:id="rId7" w:history="1">
+        <w:r>
+          <w:rPr>
+            <w:rStyle w:val="Hyperlink"/>
+          </w:rPr>
+          <w:t>http://[server]:[port</w:t>
+        </w:r>
+      </w:hyperlink>
+      <w:r>
+        <w:t>]</w:t>
+      </w:r>
+    </w:p>
+    <w:p>
+      <w:pPr>
+        <w:rPr>
+          <w:rFonts w:hint="eastAsia"/>
+        </w:rPr>
+      </w:pPr>
+    </w:p>
+    <w:p>
+      <w:r>
+        <w:rPr>
+          <w:rFonts w:hint="eastAsia"/>
+        </w:rPr>
+        <w:t>Deploy and run based on Tomcat</w:t>
       </w:r>
     </w:p>
     <w:p>
@@ -392,13 +582,7 @@
         <w:rPr>
           <w:rFonts w:hint="eastAsia"/>
         </w:rPr>
-        <w:t>opy</w:t>
-      </w:r>
-      <w:r>
-        <w:rPr>
-          <w:rFonts w:hint="eastAsia"/>
-        </w:rPr>
-        <w:t xml:space="preserve"> </w:t>
+        <w:t xml:space="preserve">opy </w:t>
       </w:r>
       <w:r>
         <w:t>weather-0.0.1-SNAPSHOT.war</w:t>
@@ -407,62 +591,17 @@
         <w:rPr>
           <w:rFonts w:hint="eastAsia"/>
         </w:rPr>
-        <w:t xml:space="preserve"> </w:t>
-      </w:r>
-      <w:r>
-        <w:rPr>
-          <w:rFonts w:hint="eastAsia"/>
-        </w:rPr>
-        <w:t xml:space="preserve">(which is </w:t>
-      </w:r>
-      <w:r>
-        <w:rPr>
-          <w:rFonts w:hint="eastAsia"/>
-        </w:rPr>
-        <w:t>copied from</w:t>
-      </w:r>
-      <w:r>
-        <w:rPr>
-          <w:rFonts w:hint="eastAsia"/>
-        </w:rPr>
-        <w:t xml:space="preserve"> </w:t>
-      </w:r>
-      <w:r>
-        <w:rPr>
-          <w:rFonts w:hint="eastAsia"/>
-        </w:rPr>
-        <w:t>target folder</w:t>
-      </w:r>
-      <w:r>
-        <w:rPr>
-          <w:rFonts w:hint="eastAsia"/>
-        </w:rPr>
-        <w:t xml:space="preserve">) </w:t>
-      </w:r>
-      <w:r>
-        <w:rPr>
-          <w:rFonts w:hint="eastAsia"/>
-        </w:rPr>
-        <w:t>to [Tomcat-Home]\</w:t>
-      </w:r>
-      <w:proofErr w:type="spellStart"/>
+        <w:t xml:space="preserve"> (which is copied from target folder) to [Tomcat-Home]\</w:t>
+      </w:r>
       <w:r>
         <w:t>webapps</w:t>
       </w:r>
-      <w:proofErr w:type="spellEnd"/>
-      <w:r>
-        <w:rPr>
-          <w:rFonts w:hint="eastAsia"/>
-        </w:rPr>
-        <w:t>, a</w:t>
-      </w:r>
-      <w:r>
-        <w:rPr>
-          <w:rFonts w:hint="eastAsia"/>
-        </w:rPr>
-        <w:t xml:space="preserve">nd change its name to </w:t>
-      </w:r>
-      <w:proofErr w:type="spellStart"/>
+      <w:r>
+        <w:rPr>
+          <w:rFonts w:hint="eastAsia"/>
+        </w:rPr>
+        <w:t xml:space="preserve">, and change its name to </w:t>
+      </w:r>
       <w:r>
         <w:t>weather</w:t>
       </w:r>
@@ -470,14 +609,7 @@
         <w:rPr>
           <w:rFonts w:hint="eastAsia"/>
         </w:rPr>
-        <w:t>.war</w:t>
-      </w:r>
-      <w:proofErr w:type="spellEnd"/>
-      <w:r>
-        <w:rPr>
-          <w:rFonts w:hint="eastAsia"/>
-        </w:rPr>
-        <w:t>.</w:t>
+        <w:t>.war.</w:t>
       </w:r>
     </w:p>
     <w:p>
@@ -517,7 +649,7 @@
         </w:rPr>
         <w:t xml:space="preserve">isit </w:t>
       </w:r>
-      <w:hyperlink r:id="rId7" w:history="1">
+      <w:hyperlink r:id="rId8" w:history="1">
         <w:r>
           <w:rPr>
             <w:rStyle w:val="Hyperlink"/>
@@ -576,12 +708,12 @@
         <w:t>Some snapshots are as follows for reference:</w:t>
       </w:r>
     </w:p>
-    <w:p/>
     <w:p>
       <w:r>
         <w:rPr>
           <w:noProof/>
         </w:rPr>
+        <w:lastRenderedPageBreak/>
         <w:drawing>
           <wp:inline distT="0" distB="0" distL="0" distR="0" wp14:anchorId="716D0086" wp14:editId="7DBA15A1">
             <wp:extent cx="3013710" cy="1514475"/>
@@ -600,7 +732,7 @@
                     </pic:cNvPicPr>
                   </pic:nvPicPr>
                   <pic:blipFill>
-                    <a:blip r:embed="rId8">
+                    <a:blip r:embed="rId9">
                       <a:extLst>
                         <a:ext uri="{28A0092B-C50C-407E-A947-70E740481C1C}">
                           <a14:useLocalDpi xmlns:a14="http://schemas.microsoft.com/office/drawing/2010/main" val="0"/>
@@ -637,7 +769,6 @@
         <w:rPr>
           <w:noProof/>
         </w:rPr>
-        <w:lastRenderedPageBreak/>
         <w:drawing>
           <wp:inline distT="0" distB="0" distL="0" distR="0" wp14:anchorId="66DCB28E" wp14:editId="3BBACF2C">
             <wp:extent cx="3175000" cy="1514475"/>
@@ -656,7 +787,7 @@
                     </pic:cNvPicPr>
                   </pic:nvPicPr>
                   <pic:blipFill>
-                    <a:blip r:embed="rId9">
+                    <a:blip r:embed="rId10">
                       <a:extLst>
                         <a:ext uri="{28A0092B-C50C-407E-A947-70E740481C1C}">
                           <a14:useLocalDpi xmlns:a14="http://schemas.microsoft.com/office/drawing/2010/main" val="0"/>
@@ -689,66 +820,8 @@
       </w:r>
     </w:p>
     <w:p>
-      <w:r>
-        <w:rPr>
-          <w:noProof/>
-        </w:rPr>
-        <w:drawing>
-          <wp:inline distT="0" distB="0" distL="0" distR="0" wp14:anchorId="08AA9FCF" wp14:editId="14C16CFE">
-            <wp:extent cx="3430905" cy="1485265"/>
-            <wp:effectExtent l="0" t="0" r="0" b="635"/>
-            <wp:docPr id="5" name="Picture 5"/>
-            <wp:cNvGraphicFramePr>
-              <a:graphicFrameLocks xmlns:a="http://schemas.openxmlformats.org/drawingml/2006/main" noChangeAspect="1"/>
-            </wp:cNvGraphicFramePr>
-            <a:graphic xmlns:a="http://schemas.openxmlformats.org/drawingml/2006/main">
-              <a:graphicData uri="http://schemas.openxmlformats.org/drawingml/2006/picture">
-                <pic:pic xmlns:pic="http://schemas.openxmlformats.org/drawingml/2006/picture">
-                  <pic:nvPicPr>
-                    <pic:cNvPr id="0" name="Picture 4"/>
-                    <pic:cNvPicPr>
-                      <a:picLocks noChangeAspect="1" noChangeArrowheads="1"/>
-                    </pic:cNvPicPr>
-                  </pic:nvPicPr>
-                  <pic:blipFill>
-                    <a:blip r:embed="rId10">
-                      <a:extLst>
-                        <a:ext uri="{28A0092B-C50C-407E-A947-70E740481C1C}">
-                          <a14:useLocalDpi xmlns:a14="http://schemas.microsoft.com/office/drawing/2010/main" val="0"/>
-                        </a:ext>
-                      </a:extLst>
-                    </a:blip>
-                    <a:srcRect/>
-                    <a:stretch>
-                      <a:fillRect/>
-                    </a:stretch>
-                  </pic:blipFill>
-                  <pic:spPr bwMode="auto">
-                    <a:xfrm>
-                      <a:off x="0" y="0"/>
-                      <a:ext cx="3430905" cy="1485265"/>
-                    </a:xfrm>
-                    <a:prstGeom prst="rect">
-                      <a:avLst/>
-                    </a:prstGeom>
-                    <a:noFill/>
-                    <a:ln>
-                      <a:noFill/>
-                    </a:ln>
-                  </pic:spPr>
-                </pic:pic>
-              </a:graphicData>
-            </a:graphic>
-          </wp:inline>
-        </w:drawing>
-      </w:r>
-    </w:p>
-    <w:p>
       <w:pPr>
         <w:pStyle w:val="Heading2"/>
-        <w:rPr>
-          <w:rFonts w:hint="eastAsia"/>
-        </w:rPr>
       </w:pPr>
       <w:r>
         <w:rPr>
@@ -765,9 +838,6 @@
           <w:numId w:val="3"/>
         </w:numPr>
         <w:ind w:firstLineChars="0"/>
-        <w:rPr>
-          <w:rFonts w:hint="eastAsia"/>
-        </w:rPr>
       </w:pPr>
       <w:r>
         <w:t>P</w:t>
@@ -780,11 +850,6 @@
       </w:r>
     </w:p>
     <w:p>
-      <w:pPr>
-        <w:rPr>
-          <w:rFonts w:hint="eastAsia"/>
-        </w:rPr>
-      </w:pPr>
       <w:r>
         <w:rPr>
           <w:rFonts w:hint="eastAsia"/>
@@ -807,21 +872,7 @@
         <w:rPr>
           <w:rFonts w:hint="eastAsia"/>
         </w:rPr>
-        <w:t xml:space="preserve"> (</w:t>
-      </w:r>
-      <w:proofErr w:type="spellStart"/>
-      <w:r>
-        <w:rPr>
-          <w:rFonts w:hint="eastAsia"/>
-        </w:rPr>
-        <w:t>npm</w:t>
-      </w:r>
-      <w:proofErr w:type="spellEnd"/>
-      <w:r>
-        <w:rPr>
-          <w:rFonts w:hint="eastAsia"/>
-        </w:rPr>
-        <w:t xml:space="preserve">) and browsers to test need to be installed in advance. Please refer to </w:t>
+        <w:t xml:space="preserve"> (npm) and browsers to test need to be installed in advance. Please refer to </w:t>
       </w:r>
       <w:hyperlink r:id="rId11" w:history="1">
         <w:r>
@@ -839,11 +890,6 @@
       </w:r>
     </w:p>
     <w:p>
-      <w:pPr>
-        <w:rPr>
-          <w:rFonts w:hint="eastAsia"/>
-        </w:rPr>
-      </w:pPr>
       <w:r>
         <w:t>N</w:t>
       </w:r>
@@ -866,13 +912,7 @@
         <w:t xml:space="preserve"> and Chrome v45 were used in development</w:t>
       </w:r>
     </w:p>
-    <w:p>
-      <w:pPr>
-        <w:rPr>
-          <w:rFonts w:hint="eastAsia"/>
-        </w:rPr>
-      </w:pPr>
-    </w:p>
+    <w:p/>
     <w:p>
       <w:pPr>
         <w:pStyle w:val="ListParagraph"/>
@@ -897,9 +937,6 @@
           <w:numId w:val="5"/>
         </w:numPr>
         <w:ind w:firstLineChars="0"/>
-        <w:rPr>
-          <w:rFonts w:hint="eastAsia"/>
-        </w:rPr>
       </w:pPr>
       <w:r>
         <w:t>D</w:t>
@@ -940,9 +977,6 @@
           <w:numId w:val="5"/>
         </w:numPr>
         <w:ind w:firstLineChars="0"/>
-        <w:rPr>
-          <w:rFonts w:hint="eastAsia"/>
-        </w:rPr>
       </w:pPr>
       <w:r>
         <w:t>G</w:t>
@@ -962,14 +996,12 @@
       <w:r>
         <w:t>“</w:t>
       </w:r>
-      <w:proofErr w:type="spellStart"/>
       <w:r>
         <w:rPr>
           <w:rFonts w:hint="eastAsia"/>
         </w:rPr>
         <w:t>ngclient</w:t>
       </w:r>
-      <w:proofErr w:type="spellEnd"/>
       <w:r>
         <w:t>”</w:t>
       </w:r>
@@ -1089,14 +1121,12 @@
       <w:r>
         <w:t>“</w:t>
       </w:r>
-      <w:proofErr w:type="spellStart"/>
       <w:r>
         <w:rPr>
           <w:rFonts w:hint="eastAsia"/>
         </w:rPr>
         <w:t>nglcient</w:t>
       </w:r>
-      <w:proofErr w:type="spellEnd"/>
       <w:r>
         <w:t>”</w:t>
       </w:r>
@@ -1111,12 +1141,9 @@
       <w:pPr>
         <w:ind w:left="420"/>
         <w:rPr>
-          <w:rFonts w:hint="eastAsia"/>
           <w:i/>
         </w:rPr>
       </w:pPr>
-      <w:proofErr w:type="spellStart"/>
-      <w:proofErr w:type="gramStart"/>
       <w:r>
         <w:rPr>
           <w:rFonts w:hint="eastAsia"/>
@@ -1124,8 +1151,6 @@
         </w:rPr>
         <w:t>npm</w:t>
       </w:r>
-      <w:proofErr w:type="spellEnd"/>
-      <w:proofErr w:type="gramEnd"/>
       <w:r>
         <w:rPr>
           <w:i/>
@@ -1191,11 +1216,9 @@
           <v:shape id="_x0000_i1025" type="#_x0000_t75" style="width:41.45pt;height:42.05pt" o:ole="">
             <v:imagedata r:id="rId12" o:title=""/>
           </v:shape>
-          <o:OLEObject Type="Embed" ProgID="Package" ShapeID="_x0000_i1025" DrawAspect="Content" ObjectID="_1507864999" r:id="rId13"/>
+          <o:OLEObject Type="Embed" ProgID="Package" ShapeID="_x0000_i1025" DrawAspect="Content" ObjectID="_1508756385" r:id="rId13"/>
         </w:object>
       </w:r>
-      <w:bookmarkStart w:id="0" w:name="_GoBack"/>
-      <w:bookmarkEnd w:id="0"/>
     </w:p>
     <w:sectPr>
       <w:pgSz w:w="11906" w:h="16838"/>
@@ -1581,6 +1604,92 @@
     </w:lvl>
   </w:abstractNum>
   <w:abstractNum w:abstractNumId="4">
+    <w:nsid w:val="2C811A61"/>
+    <w:multiLevelType w:val="hybridMultilevel"/>
+    <w:tmpl w:val="546C2CA2"/>
+    <w:lvl w:ilvl="0" w:tplc="0409000F">
+      <w:start w:val="1"/>
+      <w:numFmt w:val="decimal"/>
+      <w:lvlText w:val="%1."/>
+      <w:lvlJc w:val="left"/>
+      <w:pPr>
+        <w:ind w:left="420" w:hanging="420"/>
+      </w:pPr>
+    </w:lvl>
+    <w:lvl w:ilvl="1" w:tplc="04090019" w:tentative="1">
+      <w:start w:val="1"/>
+      <w:numFmt w:val="lowerLetter"/>
+      <w:lvlText w:val="%2)"/>
+      <w:lvlJc w:val="left"/>
+      <w:pPr>
+        <w:ind w:left="840" w:hanging="420"/>
+      </w:pPr>
+    </w:lvl>
+    <w:lvl w:ilvl="2" w:tplc="0409001B" w:tentative="1">
+      <w:start w:val="1"/>
+      <w:numFmt w:val="lowerRoman"/>
+      <w:lvlText w:val="%3."/>
+      <w:lvlJc w:val="right"/>
+      <w:pPr>
+        <w:ind w:left="1260" w:hanging="420"/>
+      </w:pPr>
+    </w:lvl>
+    <w:lvl w:ilvl="3" w:tplc="0409000F" w:tentative="1">
+      <w:start w:val="1"/>
+      <w:numFmt w:val="decimal"/>
+      <w:lvlText w:val="%4."/>
+      <w:lvlJc w:val="left"/>
+      <w:pPr>
+        <w:ind w:left="1680" w:hanging="420"/>
+      </w:pPr>
+    </w:lvl>
+    <w:lvl w:ilvl="4" w:tplc="04090019" w:tentative="1">
+      <w:start w:val="1"/>
+      <w:numFmt w:val="lowerLetter"/>
+      <w:lvlText w:val="%5)"/>
+      <w:lvlJc w:val="left"/>
+      <w:pPr>
+        <w:ind w:left="2100" w:hanging="420"/>
+      </w:pPr>
+    </w:lvl>
+    <w:lvl w:ilvl="5" w:tplc="0409001B" w:tentative="1">
+      <w:start w:val="1"/>
+      <w:numFmt w:val="lowerRoman"/>
+      <w:lvlText w:val="%6."/>
+      <w:lvlJc w:val="right"/>
+      <w:pPr>
+        <w:ind w:left="2520" w:hanging="420"/>
+      </w:pPr>
+    </w:lvl>
+    <w:lvl w:ilvl="6" w:tplc="0409000F" w:tentative="1">
+      <w:start w:val="1"/>
+      <w:numFmt w:val="decimal"/>
+      <w:lvlText w:val="%7."/>
+      <w:lvlJc w:val="left"/>
+      <w:pPr>
+        <w:ind w:left="2940" w:hanging="420"/>
+      </w:pPr>
+    </w:lvl>
+    <w:lvl w:ilvl="7" w:tplc="04090019" w:tentative="1">
+      <w:start w:val="1"/>
+      <w:numFmt w:val="lowerLetter"/>
+      <w:lvlText w:val="%8)"/>
+      <w:lvlJc w:val="left"/>
+      <w:pPr>
+        <w:ind w:left="3360" w:hanging="420"/>
+      </w:pPr>
+    </w:lvl>
+    <w:lvl w:ilvl="8" w:tplc="0409001B" w:tentative="1">
+      <w:start w:val="1"/>
+      <w:numFmt w:val="lowerRoman"/>
+      <w:lvlText w:val="%9."/>
+      <w:lvlJc w:val="right"/>
+      <w:pPr>
+        <w:ind w:left="3780" w:hanging="420"/>
+      </w:pPr>
+    </w:lvl>
+  </w:abstractNum>
+  <w:abstractNum w:abstractNumId="5">
     <w:nsid w:val="2CC94BF2"/>
     <w:multiLevelType w:val="hybridMultilevel"/>
     <w:tmpl w:val="72EAEEA4"/>
@@ -1679,6 +1788,9 @@
     <w:abstractNumId w:val="2"/>
   </w:num>
   <w:num w:numId="5">
+    <w:abstractNumId w:val="5"/>
+  </w:num>
+  <w:num w:numId="6">
     <w:abstractNumId w:val="4"/>
   </w:num>
 </w:numbering>

</xml_diff>